<commit_message>
FREERTOS_HAL - ver 2.0.0: use Mutex
</commit_message>
<xml_diff>
--- a/FREERTOS_HAL/readme.docx
+++ b/FREERTOS_HAL/readme.docx
@@ -26,28 +26,19 @@
         </w:numPr>
       </w:pPr>
       <w:r>
-        <w:t>Blink leds sequentially based on RTOS scheduler</w:t>
+        <w:t xml:space="preserve">Use button to switch task </w:t>
+      </w:r>
+      <w:r>
+        <w:t>to turn ON/OFF</w:t>
+      </w:r>
+      <w:r>
+        <w:t xml:space="preserve"> 3</w:t>
+      </w:r>
+      <w:r>
+        <w:t xml:space="preserve"> leds sequentially</w:t>
       </w:r>
       <w:r>
         <w:t>.</w:t>
-      </w:r>
-    </w:p>
-    <w:p/>
-    <w:p>
-      <w:pPr>
-        <w:rPr>
-          <w:b/>
-          <w:bCs/>
-          <w:lang w:val="en-US"/>
-        </w:rPr>
-      </w:pPr>
-      <w:r>
-        <w:rPr>
-          <w:b/>
-          <w:bCs/>
-          <w:lang w:val="en-US"/>
-        </w:rPr>
-        <w:t>Config:</w:t>
       </w:r>
     </w:p>
     <w:p>
@@ -57,70 +48,58 @@
           <w:ilvl w:val="0"/>
           <w:numId w:val="1"/>
         </w:numPr>
-        <w:rPr>
-          <w:lang w:val="en-US"/>
-        </w:rPr>
-      </w:pPr>
-      <w:r>
-        <w:rPr>
-          <w:lang w:val="en-US"/>
-        </w:rPr>
-        <w:t>Use u</w:t>
-      </w:r>
-      <w:r>
-        <w:rPr>
-          <w:lang w:val="en-US"/>
-        </w:rPr>
-        <w:t xml:space="preserve">ser </w:t>
-      </w:r>
-      <w:r>
-        <w:rPr>
-          <w:lang w:val="en-US"/>
-        </w:rPr>
-        <w:t xml:space="preserve">leds </w:t>
-      </w:r>
-      <w:r>
-        <w:rPr>
-          <w:lang w:val="en-US"/>
-        </w:rPr>
-        <w:t xml:space="preserve"> </w:t>
-      </w:r>
-      <w:r>
-        <w:rPr>
-          <w:lang w:val="en-US"/>
-        </w:rPr>
-        <w:t xml:space="preserve">connected to the I/O PD13 </w:t>
-      </w:r>
-      <w:r>
-        <w:rPr>
-          <w:lang w:val="en-US"/>
-        </w:rPr>
-        <w:t xml:space="preserve">and PD12 </w:t>
-      </w:r>
-      <w:r>
-        <w:rPr>
-          <w:lang w:val="en-US"/>
-        </w:rPr>
-        <w:t>of the</w:t>
-      </w:r>
-      <w:r>
-        <w:rPr>
-          <w:lang w:val="en-US"/>
-        </w:rPr>
-        <w:t xml:space="preserve"> </w:t>
-      </w:r>
-      <w:r>
-        <w:rPr>
-          <w:lang w:val="en-US"/>
-        </w:rPr>
-        <w:t>STM32F407VGT6.</w:t>
+      </w:pPr>
+      <w:r>
+        <w:t>Use Mutex to</w:t>
+      </w:r>
+      <w:r>
+        <w:t xml:space="preserve"> avoid accessing to resource at the same time</w:t>
       </w:r>
     </w:p>
     <w:p>
       <w:pPr>
+        <w:rPr>
+          <w:b/>
+          <w:bCs/>
+          <w:lang w:val="en-US"/>
+        </w:rPr>
+      </w:pPr>
+      <w:r>
+        <w:rPr>
+          <w:b/>
+          <w:bCs/>
+          <w:lang w:val="en-US"/>
+        </w:rPr>
+        <w:t>Config:</w:t>
+      </w:r>
+    </w:p>
+    <w:p>
+      <w:pPr>
+        <w:pStyle w:val="ListParagraph"/>
+        <w:numPr>
+          <w:ilvl w:val="0"/>
+          <w:numId w:val="1"/>
+        </w:numPr>
+        <w:rPr>
+          <w:b/>
+          <w:bCs/>
+          <w:lang w:val="en-US"/>
+        </w:rPr>
+      </w:pPr>
+      <w:r>
+        <w:rPr>
+          <w:lang w:val="en-US"/>
+        </w:rPr>
+        <w:t>Config debug</w:t>
+      </w:r>
+    </w:p>
+    <w:p>
+      <w:pPr>
         <w:pStyle w:val="ListParagraph"/>
         <w:ind w:left="1440"/>
         <w:rPr>
+          <w:b/>
+          <w:bCs/>
           <w:lang w:val="en-US"/>
         </w:rPr>
       </w:pPr>
@@ -130,10 +109,10 @@
           <w14:ligatures w14:val="standardContextual"/>
         </w:rPr>
         <w:drawing>
-          <wp:inline distT="0" distB="0" distL="0" distR="0" wp14:anchorId="176ECF48" wp14:editId="7372C59D">
-            <wp:extent cx="2867025" cy="1828800"/>
-            <wp:effectExtent l="0" t="0" r="9525" b="0"/>
-            <wp:docPr id="108930586" name="Picture 1" descr="A close-up of a green and black push pins&#10;&#10;Description automatically generated"/>
+          <wp:inline distT="0" distB="0" distL="0" distR="0" wp14:anchorId="35493314" wp14:editId="2BFD9F40">
+            <wp:extent cx="4777740" cy="1993920"/>
+            <wp:effectExtent l="0" t="0" r="3810" b="6350"/>
+            <wp:docPr id="1951137240" name="Picture 1" descr="A screen shot of a computer&#10;&#10;Description automatically generated"/>
             <wp:cNvGraphicFramePr>
               <a:graphicFrameLocks xmlns:a="http://schemas.openxmlformats.org/drawingml/2006/main" noChangeAspect="1"/>
             </wp:cNvGraphicFramePr>
@@ -141,7 +120,7 @@
               <a:graphicData uri="http://schemas.openxmlformats.org/drawingml/2006/picture">
                 <pic:pic xmlns:pic="http://schemas.openxmlformats.org/drawingml/2006/picture">
                   <pic:nvPicPr>
-                    <pic:cNvPr id="108930586" name="Picture 1" descr="A close-up of a green and black push pins&#10;&#10;Description automatically generated"/>
+                    <pic:cNvPr id="1951137240" name="Picture 1" descr="A screen shot of a computer&#10;&#10;Description automatically generated"/>
                     <pic:cNvPicPr/>
                   </pic:nvPicPr>
                   <pic:blipFill>
@@ -153,7 +132,7 @@
                   <pic:spPr>
                     <a:xfrm>
                       <a:off x="0" y="0"/>
-                      <a:ext cx="2867025" cy="1828800"/>
+                      <a:ext cx="4779008" cy="1994449"/>
                     </a:xfrm>
                     <a:prstGeom prst="rect">
                       <a:avLst/>
@@ -181,7 +160,73 @@
         <w:rPr>
           <w:lang w:val="en-US"/>
         </w:rPr>
-        <w:t>Setup FreeRTOS config</w:t>
+        <w:t>Use u</w:t>
+      </w:r>
+      <w:r>
+        <w:rPr>
+          <w:lang w:val="en-US"/>
+        </w:rPr>
+        <w:t xml:space="preserve">ser </w:t>
+      </w:r>
+      <w:r>
+        <w:rPr>
+          <w:lang w:val="en-US"/>
+        </w:rPr>
+        <w:t>leds</w:t>
+      </w:r>
+      <w:r>
+        <w:rPr>
+          <w:lang w:val="en-US"/>
+        </w:rPr>
+        <w:t xml:space="preserve"> </w:t>
+      </w:r>
+      <w:r>
+        <w:rPr>
+          <w:lang w:val="en-US"/>
+        </w:rPr>
+        <w:t>connected to the I/O PD1</w:t>
+      </w:r>
+      <w:r>
+        <w:rPr>
+          <w:lang w:val="en-US"/>
+        </w:rPr>
+        <w:t xml:space="preserve">4, </w:t>
+      </w:r>
+      <w:r>
+        <w:rPr>
+          <w:lang w:val="en-US"/>
+        </w:rPr>
+        <w:t>PD1</w:t>
+      </w:r>
+      <w:r>
+        <w:rPr>
+          <w:lang w:val="en-US"/>
+        </w:rPr>
+        <w:t>3, PD12</w:t>
+      </w:r>
+      <w:r>
+        <w:rPr>
+          <w:lang w:val="en-US"/>
+        </w:rPr>
+        <w:t xml:space="preserve"> </w:t>
+      </w:r>
+      <w:r>
+        <w:rPr>
+          <w:lang w:val="en-US"/>
+        </w:rPr>
+        <w:t>of the</w:t>
+      </w:r>
+      <w:r>
+        <w:rPr>
+          <w:lang w:val="en-US"/>
+        </w:rPr>
+        <w:t xml:space="preserve"> </w:t>
+      </w:r>
+      <w:r>
+        <w:rPr>
+          <w:lang w:val="en-US"/>
+        </w:rPr>
+        <w:t>STM32F407VGT6.</w:t>
       </w:r>
     </w:p>
     <w:p>
@@ -198,10 +243,10 @@
           <w14:ligatures w14:val="standardContextual"/>
         </w:rPr>
         <w:drawing>
-          <wp:inline distT="0" distB="0" distL="0" distR="0" wp14:anchorId="3079DC31" wp14:editId="0532042A">
-            <wp:extent cx="8382000" cy="6438900"/>
+          <wp:inline distT="0" distB="0" distL="0" distR="0" wp14:anchorId="4FA2091A" wp14:editId="490B2E04">
+            <wp:extent cx="2004060" cy="2460501"/>
             <wp:effectExtent l="0" t="0" r="0" b="0"/>
-            <wp:docPr id="1322516013" name="Picture 1" descr="A screenshot of a software pack&#10;&#10;Description automatically generated"/>
+            <wp:docPr id="54625466" name="Picture 1" descr="A screenshot of a computer&#10;&#10;Description automatically generated"/>
             <wp:cNvGraphicFramePr>
               <a:graphicFrameLocks xmlns:a="http://schemas.openxmlformats.org/drawingml/2006/main" noChangeAspect="1"/>
             </wp:cNvGraphicFramePr>
@@ -209,7 +254,7 @@
               <a:graphicData uri="http://schemas.openxmlformats.org/drawingml/2006/picture">
                 <pic:pic xmlns:pic="http://schemas.openxmlformats.org/drawingml/2006/picture">
                   <pic:nvPicPr>
-                    <pic:cNvPr id="1322516013" name="Picture 1" descr="A screenshot of a software pack&#10;&#10;Description automatically generated"/>
+                    <pic:cNvPr id="54625466" name="Picture 1" descr="A screenshot of a computer&#10;&#10;Description automatically generated"/>
                     <pic:cNvPicPr/>
                   </pic:nvPicPr>
                   <pic:blipFill>
@@ -221,7 +266,7 @@
                   <pic:spPr>
                     <a:xfrm>
                       <a:off x="0" y="0"/>
-                      <a:ext cx="8382000" cy="6438900"/>
+                      <a:ext cx="2005068" cy="2461738"/>
                     </a:xfrm>
                     <a:prstGeom prst="rect">
                       <a:avLst/>
@@ -237,6 +282,24 @@
     <w:p>
       <w:pPr>
         <w:pStyle w:val="ListParagraph"/>
+        <w:numPr>
+          <w:ilvl w:val="0"/>
+          <w:numId w:val="1"/>
+        </w:numPr>
+        <w:rPr>
+          <w:lang w:val="en-US"/>
+        </w:rPr>
+      </w:pPr>
+      <w:r>
+        <w:rPr>
+          <w:lang w:val="en-US"/>
+        </w:rPr>
+        <w:t>Use built-in button on board:</w:t>
+      </w:r>
+    </w:p>
+    <w:p>
+      <w:pPr>
+        <w:pStyle w:val="ListParagraph"/>
         <w:ind w:left="1440"/>
         <w:rPr>
           <w:lang w:val="en-US"/>
@@ -248,9 +311,133 @@
           <w14:ligatures w14:val="standardContextual"/>
         </w:rPr>
         <w:drawing>
-          <wp:inline distT="0" distB="0" distL="0" distR="0" wp14:anchorId="48F52D62" wp14:editId="165690FB">
-            <wp:extent cx="6391275" cy="3371850"/>
-            <wp:effectExtent l="0" t="0" r="9525" b="0"/>
+          <wp:inline distT="0" distB="0" distL="0" distR="0" wp14:anchorId="498DF047" wp14:editId="62052B9E">
+            <wp:extent cx="2301240" cy="2017226"/>
+            <wp:effectExtent l="0" t="0" r="3810" b="2540"/>
+            <wp:docPr id="447069328" name="Picture 1" descr="A close-up of a computer screen&#10;&#10;Description automatically generated"/>
+            <wp:cNvGraphicFramePr>
+              <a:graphicFrameLocks xmlns:a="http://schemas.openxmlformats.org/drawingml/2006/main" noChangeAspect="1"/>
+            </wp:cNvGraphicFramePr>
+            <a:graphic xmlns:a="http://schemas.openxmlformats.org/drawingml/2006/main">
+              <a:graphicData uri="http://schemas.openxmlformats.org/drawingml/2006/picture">
+                <pic:pic xmlns:pic="http://schemas.openxmlformats.org/drawingml/2006/picture">
+                  <pic:nvPicPr>
+                    <pic:cNvPr id="447069328" name="Picture 1" descr="A close-up of a computer screen&#10;&#10;Description automatically generated"/>
+                    <pic:cNvPicPr/>
+                  </pic:nvPicPr>
+                  <pic:blipFill>
+                    <a:blip r:embed="rId8"/>
+                    <a:stretch>
+                      <a:fillRect/>
+                    </a:stretch>
+                  </pic:blipFill>
+                  <pic:spPr>
+                    <a:xfrm>
+                      <a:off x="0" y="0"/>
+                      <a:ext cx="2308478" cy="2023570"/>
+                    </a:xfrm>
+                    <a:prstGeom prst="rect">
+                      <a:avLst/>
+                    </a:prstGeom>
+                  </pic:spPr>
+                </pic:pic>
+              </a:graphicData>
+            </a:graphic>
+          </wp:inline>
+        </w:drawing>
+      </w:r>
+    </w:p>
+    <w:p>
+      <w:pPr>
+        <w:pStyle w:val="ListParagraph"/>
+        <w:numPr>
+          <w:ilvl w:val="0"/>
+          <w:numId w:val="1"/>
+        </w:numPr>
+        <w:rPr>
+          <w:lang w:val="en-US"/>
+        </w:rPr>
+      </w:pPr>
+      <w:r>
+        <w:rPr>
+          <w:lang w:val="en-US"/>
+        </w:rPr>
+        <w:t>Setup FreeRTOS config</w:t>
+      </w:r>
+      <w:r>
+        <w:rPr>
+          <w:lang w:val="en-US"/>
+        </w:rPr>
+        <w:t>,  enabe preemtion to test Mutex</w:t>
+      </w:r>
+    </w:p>
+    <w:p>
+      <w:pPr>
+        <w:pStyle w:val="ListParagraph"/>
+        <w:ind w:left="1440"/>
+        <w:rPr>
+          <w:lang w:val="en-US"/>
+        </w:rPr>
+      </w:pPr>
+      <w:r>
+        <w:rPr>
+          <w:noProof/>
+          <w14:ligatures w14:val="standardContextual"/>
+        </w:rPr>
+        <w:drawing>
+          <wp:inline distT="0" distB="0" distL="0" distR="0" wp14:anchorId="1EB53D07" wp14:editId="11DAFEAF">
+            <wp:extent cx="5532120" cy="4509057"/>
+            <wp:effectExtent l="0" t="0" r="0" b="6350"/>
+            <wp:docPr id="332655319" name="Picture 1" descr="A screenshot of a computer&#10;&#10;Description automatically generated"/>
+            <wp:cNvGraphicFramePr>
+              <a:graphicFrameLocks xmlns:a="http://schemas.openxmlformats.org/drawingml/2006/main" noChangeAspect="1"/>
+            </wp:cNvGraphicFramePr>
+            <a:graphic xmlns:a="http://schemas.openxmlformats.org/drawingml/2006/main">
+              <a:graphicData uri="http://schemas.openxmlformats.org/drawingml/2006/picture">
+                <pic:pic xmlns:pic="http://schemas.openxmlformats.org/drawingml/2006/picture">
+                  <pic:nvPicPr>
+                    <pic:cNvPr id="332655319" name="Picture 1" descr="A screenshot of a computer&#10;&#10;Description automatically generated"/>
+                    <pic:cNvPicPr/>
+                  </pic:nvPicPr>
+                  <pic:blipFill>
+                    <a:blip r:embed="rId9"/>
+                    <a:stretch>
+                      <a:fillRect/>
+                    </a:stretch>
+                  </pic:blipFill>
+                  <pic:spPr>
+                    <a:xfrm>
+                      <a:off x="0" y="0"/>
+                      <a:ext cx="5539945" cy="4515435"/>
+                    </a:xfrm>
+                    <a:prstGeom prst="rect">
+                      <a:avLst/>
+                    </a:prstGeom>
+                  </pic:spPr>
+                </pic:pic>
+              </a:graphicData>
+            </a:graphic>
+          </wp:inline>
+        </w:drawing>
+      </w:r>
+    </w:p>
+    <w:p>
+      <w:pPr>
+        <w:pStyle w:val="ListParagraph"/>
+        <w:ind w:left="1440"/>
+        <w:rPr>
+          <w:lang w:val="en-US"/>
+        </w:rPr>
+      </w:pPr>
+      <w:r>
+        <w:rPr>
+          <w:noProof/>
+          <w14:ligatures w14:val="standardContextual"/>
+        </w:rPr>
+        <w:drawing>
+          <wp:inline distT="0" distB="0" distL="0" distR="0" wp14:anchorId="48F52D62" wp14:editId="73D53C20">
+            <wp:extent cx="5029200" cy="2653259"/>
+            <wp:effectExtent l="0" t="0" r="0" b="0"/>
             <wp:docPr id="970440190" name="Picture 1" descr="A screenshot of a computer&#10;&#10;Description automatically generated"/>
             <wp:cNvGraphicFramePr>
               <a:graphicFrameLocks xmlns:a="http://schemas.openxmlformats.org/drawingml/2006/main" noChangeAspect="1"/>
@@ -263,7 +450,7 @@
                     <pic:cNvPicPr/>
                   </pic:nvPicPr>
                   <pic:blipFill>
-                    <a:blip r:embed="rId8"/>
+                    <a:blip r:embed="rId10"/>
                     <a:stretch>
                       <a:fillRect/>
                     </a:stretch>
@@ -271,7 +458,7 @@
                   <pic:spPr>
                     <a:xfrm>
                       <a:off x="0" y="0"/>
-                      <a:ext cx="6391275" cy="3371850"/>
+                      <a:ext cx="5033969" cy="2655775"/>
                     </a:xfrm>
                     <a:prstGeom prst="rect">
                       <a:avLst/>
@@ -316,10 +503,10 @@
           <w14:ligatures w14:val="standardContextual"/>
         </w:rPr>
         <w:drawing>
-          <wp:inline distT="0" distB="0" distL="0" distR="0" wp14:anchorId="301721A8" wp14:editId="5A15812C">
-            <wp:extent cx="6324600" cy="4686300"/>
+          <wp:inline distT="0" distB="0" distL="0" distR="0" wp14:anchorId="4C65C004" wp14:editId="6CCDD7E7">
+            <wp:extent cx="5981700" cy="3646774"/>
             <wp:effectExtent l="0" t="0" r="0" b="0"/>
-            <wp:docPr id="1797896990" name="Picture 1" descr="A screenshot of a computer program&#10;&#10;Description automatically generated"/>
+            <wp:docPr id="441051121" name="Picture 1"/>
             <wp:cNvGraphicFramePr>
               <a:graphicFrameLocks xmlns:a="http://schemas.openxmlformats.org/drawingml/2006/main" noChangeAspect="1"/>
             </wp:cNvGraphicFramePr>
@@ -327,11 +514,11 @@
               <a:graphicData uri="http://schemas.openxmlformats.org/drawingml/2006/picture">
                 <pic:pic xmlns:pic="http://schemas.openxmlformats.org/drawingml/2006/picture">
                   <pic:nvPicPr>
-                    <pic:cNvPr id="1797896990" name="Picture 1" descr="A screenshot of a computer program&#10;&#10;Description automatically generated"/>
+                    <pic:cNvPr id="441051121" name=""/>
                     <pic:cNvPicPr/>
                   </pic:nvPicPr>
                   <pic:blipFill>
-                    <a:blip r:embed="rId9"/>
+                    <a:blip r:embed="rId11"/>
                     <a:stretch>
                       <a:fillRect/>
                     </a:stretch>
@@ -339,7 +526,7 @@
                   <pic:spPr>
                     <a:xfrm>
                       <a:off x="0" y="0"/>
-                      <a:ext cx="6324600" cy="4686300"/>
+                      <a:ext cx="5985673" cy="3649196"/>
                     </a:xfrm>
                     <a:prstGeom prst="rect">
                       <a:avLst/>
@@ -355,51 +542,25 @@
     <w:p>
       <w:pPr>
         <w:pStyle w:val="ListParagraph"/>
-        <w:ind w:left="1440"/>
-        <w:rPr>
-          <w:lang w:val="en-US"/>
-        </w:rPr>
-      </w:pPr>
+        <w:numPr>
+          <w:ilvl w:val="0"/>
+          <w:numId w:val="1"/>
+        </w:numPr>
+        <w:rPr>
+          <w:lang w:val="en-US"/>
+        </w:rPr>
+      </w:pPr>
+      <w:r>
+        <w:rPr>
+          <w:lang w:val="en-US"/>
+        </w:rPr>
+        <w:t>Create Mutex:</w:t>
+      </w:r>
     </w:p>
     <w:p>
       <w:pPr>
-        <w:rPr>
-          <w:lang w:val="en-US"/>
-        </w:rPr>
-      </w:pPr>
-    </w:p>
-    <w:p>
-      <w:pPr>
-        <w:rPr>
-          <w:b/>
-          <w:bCs/>
-          <w:lang w:val="en-US"/>
-        </w:rPr>
-      </w:pPr>
-      <w:r>
-        <w:rPr>
-          <w:b/>
-          <w:bCs/>
-          <w:lang w:val="en-US"/>
-        </w:rPr>
-        <w:t>Debug with SWV to test this program</w:t>
-      </w:r>
-    </w:p>
-    <w:p>
-      <w:pPr>
-        <w:rPr>
-          <w:lang w:val="en-US"/>
-        </w:rPr>
-      </w:pPr>
-      <w:r>
-        <w:rPr>
-          <w:lang w:val="en-US"/>
-        </w:rPr>
-        <w:t>More detail at README.md</w:t>
-      </w:r>
-    </w:p>
-    <w:p>
-      <w:pPr>
+        <w:pStyle w:val="ListParagraph"/>
+        <w:ind w:left="1440"/>
         <w:rPr>
           <w:lang w:val="en-US"/>
         </w:rPr>
@@ -410,10 +571,10 @@
           <w14:ligatures w14:val="standardContextual"/>
         </w:rPr>
         <w:drawing>
-          <wp:inline distT="0" distB="0" distL="0" distR="0" wp14:anchorId="60E5E747" wp14:editId="44BFD071">
-            <wp:extent cx="9877425" cy="2895600"/>
-            <wp:effectExtent l="0" t="0" r="9525" b="0"/>
-            <wp:docPr id="812121413" name="Picture 1" descr="A screenshot of a computer&#10;&#10;Description automatically generated"/>
+          <wp:inline distT="0" distB="0" distL="0" distR="0" wp14:anchorId="24F50A91" wp14:editId="185DCD70">
+            <wp:extent cx="5410200" cy="2714625"/>
+            <wp:effectExtent l="0" t="0" r="0" b="9525"/>
+            <wp:docPr id="732585470" name="Picture 1" descr="A screenshot of a computer&#10;&#10;Description automatically generated"/>
             <wp:cNvGraphicFramePr>
               <a:graphicFrameLocks xmlns:a="http://schemas.openxmlformats.org/drawingml/2006/main" noChangeAspect="1"/>
             </wp:cNvGraphicFramePr>
@@ -421,11 +582,11 @@
               <a:graphicData uri="http://schemas.openxmlformats.org/drawingml/2006/picture">
                 <pic:pic xmlns:pic="http://schemas.openxmlformats.org/drawingml/2006/picture">
                   <pic:nvPicPr>
-                    <pic:cNvPr id="812121413" name="Picture 1" descr="A screenshot of a computer&#10;&#10;Description automatically generated"/>
+                    <pic:cNvPr id="732585470" name="Picture 1" descr="A screenshot of a computer&#10;&#10;Description automatically generated"/>
                     <pic:cNvPicPr/>
                   </pic:nvPicPr>
                   <pic:blipFill>
-                    <a:blip r:embed="rId10"/>
+                    <a:blip r:embed="rId12"/>
                     <a:stretch>
                       <a:fillRect/>
                     </a:stretch>
@@ -433,7 +594,101 @@
                   <pic:spPr>
                     <a:xfrm>
                       <a:off x="0" y="0"/>
-                      <a:ext cx="9877425" cy="2895600"/>
+                      <a:ext cx="5410200" cy="2714625"/>
+                    </a:xfrm>
+                    <a:prstGeom prst="rect">
+                      <a:avLst/>
+                    </a:prstGeom>
+                  </pic:spPr>
+                </pic:pic>
+              </a:graphicData>
+            </a:graphic>
+          </wp:inline>
+        </w:drawing>
+      </w:r>
+    </w:p>
+    <w:p>
+      <w:pPr>
+        <w:pStyle w:val="ListParagraph"/>
+        <w:ind w:left="1440"/>
+        <w:rPr>
+          <w:lang w:val="en-US"/>
+        </w:rPr>
+      </w:pPr>
+    </w:p>
+    <w:p>
+      <w:pPr>
+        <w:rPr>
+          <w:lang w:val="en-US"/>
+        </w:rPr>
+      </w:pPr>
+    </w:p>
+    <w:p>
+      <w:pPr>
+        <w:rPr>
+          <w:b/>
+          <w:bCs/>
+          <w:lang w:val="en-US"/>
+        </w:rPr>
+      </w:pPr>
+      <w:r>
+        <w:rPr>
+          <w:b/>
+          <w:bCs/>
+          <w:lang w:val="en-US"/>
+        </w:rPr>
+        <w:t>Debug with SWV to test this program</w:t>
+      </w:r>
+    </w:p>
+    <w:p>
+      <w:pPr>
+        <w:rPr>
+          <w:lang w:val="en-US"/>
+        </w:rPr>
+      </w:pPr>
+      <w:r>
+        <w:rPr>
+          <w:lang w:val="en-US"/>
+        </w:rPr>
+        <w:t>More detail at README.md</w:t>
+      </w:r>
+    </w:p>
+    <w:p>
+      <w:pPr>
+        <w:rPr>
+          <w:lang w:val="en-US"/>
+        </w:rPr>
+      </w:pPr>
+      <w:r>
+        <w:rPr>
+          <w:noProof/>
+          <w14:ligatures w14:val="standardContextual"/>
+        </w:rPr>
+        <w:drawing>
+          <wp:inline distT="0" distB="0" distL="0" distR="0" wp14:anchorId="759A0D91" wp14:editId="53EE407A">
+            <wp:extent cx="7029450" cy="4848225"/>
+            <wp:effectExtent l="0" t="0" r="0" b="9525"/>
+            <wp:docPr id="785553637" name="Picture 1" descr="A screenshot of a computer&#10;&#10;Description automatically generated"/>
+            <wp:cNvGraphicFramePr>
+              <a:graphicFrameLocks xmlns:a="http://schemas.openxmlformats.org/drawingml/2006/main" noChangeAspect="1"/>
+            </wp:cNvGraphicFramePr>
+            <a:graphic xmlns:a="http://schemas.openxmlformats.org/drawingml/2006/main">
+              <a:graphicData uri="http://schemas.openxmlformats.org/drawingml/2006/picture">
+                <pic:pic xmlns:pic="http://schemas.openxmlformats.org/drawingml/2006/picture">
+                  <pic:nvPicPr>
+                    <pic:cNvPr id="785553637" name="Picture 1" descr="A screenshot of a computer&#10;&#10;Description automatically generated"/>
+                    <pic:cNvPicPr/>
+                  </pic:nvPicPr>
+                  <pic:blipFill>
+                    <a:blip r:embed="rId13"/>
+                    <a:stretch>
+                      <a:fillRect/>
+                    </a:stretch>
+                  </pic:blipFill>
+                  <pic:spPr>
+                    <a:xfrm>
+                      <a:off x="0" y="0"/>
+                      <a:ext cx="7029450" cy="4848225"/>
                     </a:xfrm>
                     <a:prstGeom prst="rect">
                       <a:avLst/>
@@ -468,7 +723,7 @@
       <w:lvlText w:val="-"/>
       <w:lvlJc w:val="left"/>
       <w:pPr>
-        <w:ind w:left="720" w:hanging="360"/>
+        <w:ind w:left="1080" w:hanging="360"/>
       </w:pPr>
       <w:rPr>
         <w:rFonts w:ascii="Arial" w:eastAsia="Arial" w:hAnsi="Arial" w:cs="Arial" w:hint="default"/>
@@ -480,7 +735,7 @@
       <w:lvlText w:val="o"/>
       <w:lvlJc w:val="left"/>
       <w:pPr>
-        <w:ind w:left="1440" w:hanging="360"/>
+        <w:ind w:left="1800" w:hanging="360"/>
       </w:pPr>
       <w:rPr>
         <w:rFonts w:ascii="Courier New" w:hAnsi="Courier New" w:cs="Courier New" w:hint="default"/>
@@ -492,7 +747,7 @@
       <w:lvlText w:val=""/>
       <w:lvlJc w:val="left"/>
       <w:pPr>
-        <w:ind w:left="2160" w:hanging="360"/>
+        <w:ind w:left="2520" w:hanging="360"/>
       </w:pPr>
       <w:rPr>
         <w:rFonts w:ascii="Wingdings" w:hAnsi="Wingdings" w:hint="default"/>
@@ -504,7 +759,7 @@
       <w:lvlText w:val=""/>
       <w:lvlJc w:val="left"/>
       <w:pPr>
-        <w:ind w:left="2880" w:hanging="360"/>
+        <w:ind w:left="3240" w:hanging="360"/>
       </w:pPr>
       <w:rPr>
         <w:rFonts w:ascii="Symbol" w:hAnsi="Symbol" w:hint="default"/>
@@ -516,7 +771,7 @@
       <w:lvlText w:val="o"/>
       <w:lvlJc w:val="left"/>
       <w:pPr>
-        <w:ind w:left="3600" w:hanging="360"/>
+        <w:ind w:left="3960" w:hanging="360"/>
       </w:pPr>
       <w:rPr>
         <w:rFonts w:ascii="Courier New" w:hAnsi="Courier New" w:cs="Courier New" w:hint="default"/>
@@ -528,7 +783,7 @@
       <w:lvlText w:val=""/>
       <w:lvlJc w:val="left"/>
       <w:pPr>
-        <w:ind w:left="4320" w:hanging="360"/>
+        <w:ind w:left="4680" w:hanging="360"/>
       </w:pPr>
       <w:rPr>
         <w:rFonts w:ascii="Wingdings" w:hAnsi="Wingdings" w:hint="default"/>
@@ -540,7 +795,7 @@
       <w:lvlText w:val=""/>
       <w:lvlJc w:val="left"/>
       <w:pPr>
-        <w:ind w:left="5040" w:hanging="360"/>
+        <w:ind w:left="5400" w:hanging="360"/>
       </w:pPr>
       <w:rPr>
         <w:rFonts w:ascii="Symbol" w:hAnsi="Symbol" w:hint="default"/>
@@ -552,7 +807,7 @@
       <w:lvlText w:val="o"/>
       <w:lvlJc w:val="left"/>
       <w:pPr>
-        <w:ind w:left="5760" w:hanging="360"/>
+        <w:ind w:left="6120" w:hanging="360"/>
       </w:pPr>
       <w:rPr>
         <w:rFonts w:ascii="Courier New" w:hAnsi="Courier New" w:cs="Courier New" w:hint="default"/>
@@ -564,7 +819,7 @@
       <w:lvlText w:val=""/>
       <w:lvlJc w:val="left"/>
       <w:pPr>
-        <w:ind w:left="6480" w:hanging="360"/>
+        <w:ind w:left="6840" w:hanging="360"/>
       </w:pPr>
       <w:rPr>
         <w:rFonts w:ascii="Wingdings" w:hAnsi="Wingdings" w:hint="default"/>

</xml_diff>